<commit_message>
Sửa các tài liệu spec theo template
</commit_message>
<xml_diff>
--- a/2. Specs/2.User Needs.docx
+++ b/2. Specs/2.User Needs.docx
@@ -68,7 +68,7 @@
           <w:szCs w:val="36"/>
           <w:lang w:eastAsia="vi-VN"/>
         </w:rPr>
-        <w:t>USER NEEDS</w:t>
+        <w:t>Đặc tả nhu cầu người dùng</w:t>
       </w:r>
     </w:p>
     <w:p>
@@ -8015,7 +8015,7 @@
                 <w:sz w:val="20"/>
                 <w:szCs w:val="20"/>
               </w:rPr>
-              <w:t>Software Requirements Specification</w:t>
+              <w:t>Nhu cầu người dùng</w:t>
             </w:r>
           </w:fldSimple>
         </w:p>

</xml_diff>